<commit_message>
fix common (default file/ tableSlice.ts) use state for loading and error
</commit_message>
<xml_diff>
--- a/public/files/raport.docx
+++ b/public/files/raport.docx
@@ -189,6 +189,7 @@
         </w:rPr>
         <w:t>{#</w:t>
       </w:r>
+      <w:proofErr w:type="spellStart"/>
       <w:r>
         <w:rPr>
           <w:rFonts w:ascii="Arial" w:hAnsi="Arial" w:cs="Arial"/>
@@ -200,6 +201,7 @@
         </w:rPr>
         <w:t>hasKomiss</w:t>
       </w:r>
+      <w:proofErr w:type="spellEnd"/>
       <w:r>
         <w:rPr>
           <w:rFonts w:ascii="Arial" w:hAnsi="Arial" w:cs="Arial"/>
@@ -209,470 +211,6 @@
           <w:shd w:val="clear" w:color="auto" w:fill="FFFFFF"/>
         </w:rPr>
         <w:t>}</w:t>
-      </w:r>
-      <w:r>
-        <w:rPr>
-          <w:rFonts w:ascii="Arial" w:hAnsi="Arial" w:cs="Arial"/>
-          <w:color w:val="000000"/>
-          <w:sz w:val="28"/>
-          <w:szCs w:val="28"/>
-          <w:shd w:val="clear" w:color="auto" w:fill="FFFFFF"/>
-        </w:rPr>
-        <w:t xml:space="preserve"> </w:t>
-      </w:r>
-      <w:r>
-        <w:rPr>
-          <w:rFonts w:ascii="Arial" w:hAnsi="Arial" w:cs="Arial"/>
-          <w:color w:val="000000"/>
-          <w:sz w:val="28"/>
-          <w:szCs w:val="28"/>
-          <w:shd w:val="clear" w:color="auto" w:fill="FFFFFF"/>
-        </w:rPr>
-        <w:t>{</w:t>
-      </w:r>
-      <w:r>
-        <w:rPr>
-          <w:sz w:val="28"/>
-          <w:szCs w:val="28"/>
-          <w:lang w:val="en-US"/>
-        </w:rPr>
-        <w:t>task</w:t>
-      </w:r>
-      <w:r>
-        <w:rPr>
-          <w:rFonts w:ascii="Arial" w:hAnsi="Arial" w:cs="Arial"/>
-          <w:color w:val="000000"/>
-          <w:sz w:val="28"/>
-          <w:szCs w:val="28"/>
-          <w:shd w:val="clear" w:color="auto" w:fill="FFFFFF"/>
-        </w:rPr>
-        <w:t>} осмотр станции {</w:t>
-      </w:r>
-      <w:r>
-        <w:rPr>
-          <w:rFonts w:ascii="Arial" w:hAnsi="Arial" w:cs="Arial"/>
-          <w:color w:val="000000"/>
-          <w:sz w:val="28"/>
-          <w:szCs w:val="28"/>
-          <w:shd w:val="clear" w:color="auto" w:fill="FFFFFF"/>
-          <w:lang w:val="en-US"/>
-        </w:rPr>
-        <w:t>location</w:t>
-      </w:r>
-      <w:r>
-        <w:rPr>
-          <w:rFonts w:ascii="Arial" w:hAnsi="Arial" w:cs="Arial"/>
-          <w:color w:val="000000"/>
-          <w:sz w:val="28"/>
-          <w:szCs w:val="28"/>
-          <w:shd w:val="clear" w:color="auto" w:fill="FFFFFF"/>
-        </w:rPr>
-        <w:t>} прошёл без замечаний</w:t>
-      </w:r>
-      <w:r>
-        <w:rPr>
-          <w:rFonts w:ascii="Arial" w:hAnsi="Arial" w:cs="Arial"/>
-          <w:color w:val="000000"/>
-          <w:sz w:val="28"/>
-          <w:szCs w:val="28"/>
-          <w:shd w:val="clear" w:color="auto" w:fill="FFFFFF"/>
-        </w:rPr>
-        <w:t>.</w:t>
-      </w:r>
-      <w:r>
-        <w:rPr>
-          <w:rFonts w:ascii="Arial" w:hAnsi="Arial" w:cs="Arial"/>
-          <w:color w:val="000000"/>
-          <w:sz w:val="28"/>
-          <w:szCs w:val="28"/>
-          <w:shd w:val="clear" w:color="auto" w:fill="FFFFFF"/>
-        </w:rPr>
-        <w:t>{/</w:t>
-      </w:r>
-      <w:r>
-        <w:rPr>
-          <w:rFonts w:ascii="Arial" w:hAnsi="Arial" w:cs="Arial"/>
-          <w:color w:val="000000"/>
-          <w:sz w:val="28"/>
-          <w:szCs w:val="28"/>
-          <w:shd w:val="clear" w:color="auto" w:fill="FFFFFF"/>
-          <w:lang w:val="en-US"/>
-        </w:rPr>
-        <w:t>hasKomiss</w:t>
-      </w:r>
-      <w:r>
-        <w:rPr>
-          <w:rFonts w:ascii="Arial" w:hAnsi="Arial" w:cs="Arial"/>
-          <w:color w:val="000000"/>
-          <w:sz w:val="28"/>
-          <w:szCs w:val="28"/>
-          <w:shd w:val="clear" w:color="auto" w:fill="FFFFFF"/>
-        </w:rPr>
-        <w:t>}{#</w:t>
-      </w:r>
-      <w:r>
-        <w:rPr>
-          <w:rFonts w:ascii="Arial" w:hAnsi="Arial" w:cs="Arial"/>
-          <w:color w:val="000000"/>
-          <w:sz w:val="28"/>
-          <w:szCs w:val="28"/>
-          <w:shd w:val="clear" w:color="auto" w:fill="FFFFFF"/>
-          <w:lang w:val="en-US"/>
-        </w:rPr>
-        <w:t>hasStrel</w:t>
-      </w:r>
-      <w:r>
-        <w:rPr>
-          <w:rFonts w:ascii="Arial" w:hAnsi="Arial" w:cs="Arial"/>
-          <w:color w:val="000000"/>
-          <w:sz w:val="28"/>
-          <w:szCs w:val="28"/>
-          <w:shd w:val="clear" w:color="auto" w:fill="FFFFFF"/>
-        </w:rPr>
-        <w:t>}</w:t>
-      </w:r>
-      <w:r>
-        <w:rPr>
-          <w:rFonts w:ascii="Arial" w:hAnsi="Arial" w:cs="Arial"/>
-          <w:color w:val="000000"/>
-          <w:sz w:val="28"/>
-          <w:szCs w:val="28"/>
-          <w:shd w:val="clear" w:color="auto" w:fill="FFFFFF"/>
-        </w:rPr>
-        <w:t xml:space="preserve"> </w:t>
-      </w:r>
-      <w:r>
-        <w:rPr>
-          <w:rFonts w:ascii="Arial" w:hAnsi="Arial" w:cs="Arial"/>
-          <w:color w:val="000000"/>
-          <w:sz w:val="28"/>
-          <w:szCs w:val="28"/>
-          <w:shd w:val="clear" w:color="auto" w:fill="FFFFFF"/>
-        </w:rPr>
-        <w:t>{</w:t>
-      </w:r>
-      <w:r>
-        <w:rPr>
-          <w:sz w:val="28"/>
-          <w:szCs w:val="28"/>
-          <w:lang w:val="en-US"/>
-        </w:rPr>
-        <w:t>task</w:t>
-      </w:r>
-      <w:r>
-        <w:rPr>
-          <w:rFonts w:ascii="Arial" w:hAnsi="Arial" w:cs="Arial"/>
-          <w:color w:val="000000"/>
-          <w:sz w:val="28"/>
-          <w:szCs w:val="28"/>
-          <w:shd w:val="clear" w:color="auto" w:fill="FFFFFF"/>
-        </w:rPr>
-        <w:t>} осмотр станции {</w:t>
-      </w:r>
-      <w:r>
-        <w:rPr>
-          <w:rFonts w:ascii="Arial" w:hAnsi="Arial" w:cs="Arial"/>
-          <w:color w:val="000000"/>
-          <w:sz w:val="28"/>
-          <w:szCs w:val="28"/>
-          <w:shd w:val="clear" w:color="auto" w:fill="FFFFFF"/>
-          <w:lang w:val="en-US"/>
-        </w:rPr>
-        <w:t>location</w:t>
-      </w:r>
-      <w:r>
-        <w:rPr>
-          <w:rFonts w:ascii="Arial" w:hAnsi="Arial" w:cs="Arial"/>
-          <w:color w:val="000000"/>
-          <w:sz w:val="28"/>
-          <w:szCs w:val="28"/>
-          <w:shd w:val="clear" w:color="auto" w:fill="FFFFFF"/>
-        </w:rPr>
-        <w:t>} прошёл без замечаний</w:t>
-      </w:r>
-      <w:r>
-        <w:rPr>
-          <w:rFonts w:ascii="Arial" w:hAnsi="Arial" w:cs="Arial"/>
-          <w:color w:val="000000"/>
-          <w:sz w:val="28"/>
-          <w:szCs w:val="28"/>
-          <w:shd w:val="clear" w:color="auto" w:fill="FFFFFF"/>
-        </w:rPr>
-        <w:t>.</w:t>
-      </w:r>
-      <w:r>
-        <w:rPr>
-          <w:rFonts w:ascii="Arial" w:hAnsi="Arial" w:cs="Arial"/>
-          <w:color w:val="000000"/>
-          <w:sz w:val="28"/>
-          <w:szCs w:val="28"/>
-          <w:shd w:val="clear" w:color="auto" w:fill="FFFFFF"/>
-        </w:rPr>
-        <w:t>{/</w:t>
-      </w:r>
-      <w:r>
-        <w:rPr>
-          <w:rFonts w:ascii="Arial" w:hAnsi="Arial" w:cs="Arial"/>
-          <w:color w:val="000000"/>
-          <w:sz w:val="28"/>
-          <w:szCs w:val="28"/>
-          <w:shd w:val="clear" w:color="auto" w:fill="FFFFFF"/>
-          <w:lang w:val="en-US"/>
-        </w:rPr>
-        <w:t>hasStrel</w:t>
-      </w:r>
-      <w:r>
-        <w:rPr>
-          <w:rFonts w:ascii="Arial" w:hAnsi="Arial" w:cs="Arial"/>
-          <w:color w:val="000000"/>
-          <w:sz w:val="28"/>
-          <w:szCs w:val="28"/>
-          <w:shd w:val="clear" w:color="auto" w:fill="FFFFFF"/>
-        </w:rPr>
-        <w:t>}</w:t>
-      </w:r>
-      <w:r>
-        <w:rPr>
-          <w:rFonts w:ascii="Arial" w:hAnsi="Arial" w:cs="Arial"/>
-          <w:color w:val="000000"/>
-          <w:sz w:val="28"/>
-          <w:szCs w:val="28"/>
-          <w:shd w:val="clear" w:color="auto" w:fill="FFFFFF"/>
-        </w:rPr>
-        <w:t>{#</w:t>
-      </w:r>
-      <w:r>
-        <w:rPr>
-          <w:rFonts w:ascii="Arial" w:hAnsi="Arial" w:cs="Arial"/>
-          <w:color w:val="000000"/>
-          <w:sz w:val="28"/>
-          <w:szCs w:val="28"/>
-          <w:shd w:val="clear" w:color="auto" w:fill="FFFFFF"/>
-          <w:lang w:val="en-US"/>
-        </w:rPr>
-        <w:t>hasVolnovod</w:t>
-      </w:r>
-      <w:r>
-        <w:rPr>
-          <w:rFonts w:ascii="Arial" w:hAnsi="Arial" w:cs="Arial"/>
-          <w:color w:val="000000"/>
-          <w:sz w:val="28"/>
-          <w:szCs w:val="28"/>
-          <w:shd w:val="clear" w:color="auto" w:fill="FFFFFF"/>
-        </w:rPr>
-        <w:t>}</w:t>
-      </w:r>
-      <w:r>
-        <w:rPr>
-          <w:rFonts w:ascii="Arial" w:hAnsi="Arial" w:cs="Arial"/>
-          <w:color w:val="000000"/>
-          <w:sz w:val="28"/>
-          <w:szCs w:val="28"/>
-          <w:shd w:val="clear" w:color="auto" w:fill="FFFFFF"/>
-        </w:rPr>
-        <w:t xml:space="preserve"> </w:t>
-      </w:r>
-      <w:r>
-        <w:rPr>
-          <w:rFonts w:ascii="Arial" w:hAnsi="Arial" w:cs="Arial"/>
-          <w:color w:val="000000"/>
-          <w:sz w:val="28"/>
-          <w:szCs w:val="28"/>
-          <w:shd w:val="clear" w:color="auto" w:fill="FFFFFF"/>
-        </w:rPr>
-        <w:t xml:space="preserve">осмотр </w:t>
-      </w:r>
-      <w:r>
-        <w:rPr>
-          <w:rFonts w:ascii="Arial" w:hAnsi="Arial" w:cs="Arial"/>
-          <w:color w:val="000000"/>
-          <w:sz w:val="28"/>
-          <w:szCs w:val="28"/>
-          <w:shd w:val="clear" w:color="auto" w:fill="FFFFFF"/>
-        </w:rPr>
-        <w:t>{</w:t>
-      </w:r>
-      <w:r>
-        <w:rPr>
-          <w:sz w:val="28"/>
-          <w:szCs w:val="28"/>
-          <w:lang w:val="en-US"/>
-        </w:rPr>
-        <w:t>task</w:t>
-      </w:r>
-      <w:r>
-        <w:rPr>
-          <w:rFonts w:ascii="Arial" w:hAnsi="Arial" w:cs="Arial"/>
-          <w:color w:val="000000"/>
-          <w:sz w:val="28"/>
-          <w:szCs w:val="28"/>
-          <w:shd w:val="clear" w:color="auto" w:fill="FFFFFF"/>
-        </w:rPr>
-        <w:t>}</w:t>
-      </w:r>
-      <w:r>
-        <w:rPr>
-          <w:rFonts w:ascii="Arial" w:hAnsi="Arial" w:cs="Arial"/>
-          <w:color w:val="000000"/>
-          <w:sz w:val="28"/>
-          <w:szCs w:val="28"/>
-          <w:shd w:val="clear" w:color="auto" w:fill="FFFFFF"/>
-        </w:rPr>
-        <w:t>а</w:t>
-      </w:r>
-      <w:r>
-        <w:rPr>
-          <w:rFonts w:ascii="Arial" w:hAnsi="Arial" w:cs="Arial"/>
-          <w:color w:val="000000"/>
-          <w:sz w:val="28"/>
-          <w:szCs w:val="28"/>
-          <w:shd w:val="clear" w:color="auto" w:fill="FFFFFF"/>
-        </w:rPr>
-        <w:t xml:space="preserve"> </w:t>
-      </w:r>
-      <w:r>
-        <w:rPr>
-          <w:rFonts w:ascii="Arial" w:hAnsi="Arial" w:cs="Arial"/>
-          <w:color w:val="000000"/>
-          <w:sz w:val="28"/>
-          <w:szCs w:val="28"/>
-          <w:shd w:val="clear" w:color="auto" w:fill="FFFFFF"/>
-        </w:rPr>
-        <w:t>на перегоне</w:t>
-      </w:r>
-      <w:r>
-        <w:rPr>
-          <w:rFonts w:ascii="Arial" w:hAnsi="Arial" w:cs="Arial"/>
-          <w:color w:val="000000"/>
-          <w:sz w:val="28"/>
-          <w:szCs w:val="28"/>
-          <w:shd w:val="clear" w:color="auto" w:fill="FFFFFF"/>
-        </w:rPr>
-        <w:t xml:space="preserve"> {</w:t>
-      </w:r>
-      <w:r>
-        <w:rPr>
-          <w:rFonts w:ascii="Arial" w:hAnsi="Arial" w:cs="Arial"/>
-          <w:color w:val="000000"/>
-          <w:sz w:val="28"/>
-          <w:szCs w:val="28"/>
-          <w:shd w:val="clear" w:color="auto" w:fill="FFFFFF"/>
-          <w:lang w:val="en-US"/>
-        </w:rPr>
-        <w:t>location</w:t>
-      </w:r>
-      <w:r>
-        <w:rPr>
-          <w:rFonts w:ascii="Arial" w:hAnsi="Arial" w:cs="Arial"/>
-          <w:color w:val="000000"/>
-          <w:sz w:val="28"/>
-          <w:szCs w:val="28"/>
-          <w:shd w:val="clear" w:color="auto" w:fill="FFFFFF"/>
-        </w:rPr>
-        <w:t>}</w:t>
-      </w:r>
-      <w:r>
-        <w:rPr>
-          <w:rFonts w:ascii="Arial" w:hAnsi="Arial" w:cs="Arial"/>
-          <w:color w:val="000000"/>
-          <w:sz w:val="28"/>
-          <w:szCs w:val="28"/>
-          <w:shd w:val="clear" w:color="auto" w:fill="FFFFFF"/>
-        </w:rPr>
-        <w:t xml:space="preserve"> ПК()</w:t>
-      </w:r>
-      <w:r>
-        <w:rPr>
-          <w:rFonts w:ascii="Arial" w:hAnsi="Arial" w:cs="Arial"/>
-          <w:color w:val="000000"/>
-          <w:sz w:val="28"/>
-          <w:szCs w:val="28"/>
-          <w:shd w:val="clear" w:color="auto" w:fill="FFFFFF"/>
-        </w:rPr>
-        <w:t xml:space="preserve"> прошёл без замечаний</w:t>
-      </w:r>
-      <w:r>
-        <w:rPr>
-          <w:rFonts w:ascii="Arial" w:hAnsi="Arial" w:cs="Arial"/>
-          <w:color w:val="000000"/>
-          <w:sz w:val="28"/>
-          <w:szCs w:val="28"/>
-          <w:shd w:val="clear" w:color="auto" w:fill="FFFFFF"/>
-        </w:rPr>
-        <w:t>.</w:t>
-      </w:r>
-      <w:r>
-        <w:rPr>
-          <w:rFonts w:ascii="Arial" w:hAnsi="Arial" w:cs="Arial"/>
-          <w:color w:val="000000"/>
-          <w:sz w:val="28"/>
-          <w:szCs w:val="28"/>
-          <w:shd w:val="clear" w:color="auto" w:fill="FFFFFF"/>
-        </w:rPr>
-        <w:t>{/</w:t>
-      </w:r>
-      <w:r>
-        <w:rPr>
-          <w:rFonts w:ascii="Arial" w:hAnsi="Arial" w:cs="Arial"/>
-          <w:color w:val="000000"/>
-          <w:sz w:val="28"/>
-          <w:szCs w:val="28"/>
-          <w:shd w:val="clear" w:color="auto" w:fill="FFFFFF"/>
-          <w:lang w:val="en-US"/>
-        </w:rPr>
-        <w:t>hasVolnovod</w:t>
-      </w:r>
-      <w:r>
-        <w:rPr>
-          <w:rFonts w:ascii="Arial" w:hAnsi="Arial" w:cs="Arial"/>
-          <w:color w:val="000000"/>
-          <w:sz w:val="28"/>
-          <w:szCs w:val="28"/>
-          <w:shd w:val="clear" w:color="auto" w:fill="FFFFFF"/>
-        </w:rPr>
-        <w:t>}</w:t>
-      </w:r>
-      <w:r>
-        <w:rPr>
-          <w:rFonts w:ascii="Arial" w:hAnsi="Arial" w:cs="Arial"/>
-          <w:color w:val="000000"/>
-          <w:sz w:val="28"/>
-          <w:szCs w:val="28"/>
-          <w:shd w:val="clear" w:color="auto" w:fill="FFFFFF"/>
-        </w:rPr>
-        <w:t>{#</w:t>
-      </w:r>
-      <w:r>
-        <w:rPr>
-          <w:rFonts w:ascii="Arial" w:hAnsi="Arial" w:cs="Arial"/>
-          <w:color w:val="000000"/>
-          <w:sz w:val="28"/>
-          <w:szCs w:val="28"/>
-          <w:shd w:val="clear" w:color="auto" w:fill="FFFFFF"/>
-          <w:lang w:val="en-US"/>
-        </w:rPr>
-        <w:t>hasRabochka</w:t>
-      </w:r>
-      <w:r>
-        <w:rPr>
-          <w:rFonts w:ascii="Arial" w:hAnsi="Arial" w:cs="Arial"/>
-          <w:color w:val="000000"/>
-          <w:sz w:val="28"/>
-          <w:szCs w:val="28"/>
-          <w:shd w:val="clear" w:color="auto" w:fill="FFFFFF"/>
-        </w:rPr>
-        <w:t>}</w:t>
-      </w:r>
-      <w:r>
-        <w:rPr>
-          <w:rFonts w:ascii="Arial" w:hAnsi="Arial" w:cs="Arial"/>
-          <w:color w:val="000000"/>
-          <w:sz w:val="28"/>
-          <w:szCs w:val="28"/>
-          <w:shd w:val="clear" w:color="auto" w:fill="FFFFFF"/>
-          <w:lang w:val="en-US"/>
-        </w:rPr>
-        <w:t xml:space="preserve"> </w:t>
       </w:r>
       <w:bookmarkStart w:id="0" w:name="_GoBack"/>
       <w:bookmarkEnd w:id="0"/>
@@ -684,6 +222,16 @@
           <w:szCs w:val="28"/>
           <w:shd w:val="clear" w:color="auto" w:fill="FFFFFF"/>
         </w:rPr>
+        <w:t xml:space="preserve"> </w:t>
+      </w:r>
+      <w:r>
+        <w:rPr>
+          <w:rFonts w:ascii="Arial" w:hAnsi="Arial" w:cs="Arial"/>
+          <w:color w:val="000000"/>
+          <w:sz w:val="28"/>
+          <w:szCs w:val="28"/>
+          <w:shd w:val="clear" w:color="auto" w:fill="FFFFFF"/>
+        </w:rPr>
         <w:t>{</w:t>
       </w:r>
       <w:r>
@@ -702,6 +250,493 @@
           <w:szCs w:val="28"/>
           <w:shd w:val="clear" w:color="auto" w:fill="FFFFFF"/>
         </w:rPr>
+        <w:t>} осмотр станции {</w:t>
+      </w:r>
+      <w:r>
+        <w:rPr>
+          <w:rFonts w:ascii="Arial" w:hAnsi="Arial" w:cs="Arial"/>
+          <w:color w:val="000000"/>
+          <w:sz w:val="28"/>
+          <w:szCs w:val="28"/>
+          <w:shd w:val="clear" w:color="auto" w:fill="FFFFFF"/>
+          <w:lang w:val="en-US"/>
+        </w:rPr>
+        <w:t>location</w:t>
+      </w:r>
+      <w:r>
+        <w:rPr>
+          <w:rFonts w:ascii="Arial" w:hAnsi="Arial" w:cs="Arial"/>
+          <w:color w:val="000000"/>
+          <w:sz w:val="28"/>
+          <w:szCs w:val="28"/>
+          <w:shd w:val="clear" w:color="auto" w:fill="FFFFFF"/>
+        </w:rPr>
+        <w:t>} прошёл без замечаний</w:t>
+      </w:r>
+      <w:r>
+        <w:rPr>
+          <w:rFonts w:ascii="Arial" w:hAnsi="Arial" w:cs="Arial"/>
+          <w:color w:val="000000"/>
+          <w:sz w:val="28"/>
+          <w:szCs w:val="28"/>
+          <w:shd w:val="clear" w:color="auto" w:fill="FFFFFF"/>
+        </w:rPr>
+        <w:t>.</w:t>
+      </w:r>
+      <w:r>
+        <w:rPr>
+          <w:rFonts w:ascii="Arial" w:hAnsi="Arial" w:cs="Arial"/>
+          <w:color w:val="000000"/>
+          <w:sz w:val="28"/>
+          <w:szCs w:val="28"/>
+          <w:shd w:val="clear" w:color="auto" w:fill="FFFFFF"/>
+        </w:rPr>
+        <w:t>{/</w:t>
+      </w:r>
+      <w:proofErr w:type="spellStart"/>
+      <w:r>
+        <w:rPr>
+          <w:rFonts w:ascii="Arial" w:hAnsi="Arial" w:cs="Arial"/>
+          <w:color w:val="000000"/>
+          <w:sz w:val="28"/>
+          <w:szCs w:val="28"/>
+          <w:shd w:val="clear" w:color="auto" w:fill="FFFFFF"/>
+          <w:lang w:val="en-US"/>
+        </w:rPr>
+        <w:t>hasKomiss</w:t>
+      </w:r>
+      <w:proofErr w:type="spellEnd"/>
+      <w:r>
+        <w:rPr>
+          <w:rFonts w:ascii="Arial" w:hAnsi="Arial" w:cs="Arial"/>
+          <w:color w:val="000000"/>
+          <w:sz w:val="28"/>
+          <w:szCs w:val="28"/>
+          <w:shd w:val="clear" w:color="auto" w:fill="FFFFFF"/>
+        </w:rPr>
+        <w:t>}{#</w:t>
+      </w:r>
+      <w:proofErr w:type="spellStart"/>
+      <w:r>
+        <w:rPr>
+          <w:rFonts w:ascii="Arial" w:hAnsi="Arial" w:cs="Arial"/>
+          <w:color w:val="000000"/>
+          <w:sz w:val="28"/>
+          <w:szCs w:val="28"/>
+          <w:shd w:val="clear" w:color="auto" w:fill="FFFFFF"/>
+          <w:lang w:val="en-US"/>
+        </w:rPr>
+        <w:t>hasStrel</w:t>
+      </w:r>
+      <w:proofErr w:type="spellEnd"/>
+      <w:r>
+        <w:rPr>
+          <w:rFonts w:ascii="Arial" w:hAnsi="Arial" w:cs="Arial"/>
+          <w:color w:val="000000"/>
+          <w:sz w:val="28"/>
+          <w:szCs w:val="28"/>
+          <w:shd w:val="clear" w:color="auto" w:fill="FFFFFF"/>
+        </w:rPr>
+        <w:t>}</w:t>
+      </w:r>
+      <w:r>
+        <w:rPr>
+          <w:rFonts w:ascii="Arial" w:hAnsi="Arial" w:cs="Arial"/>
+          <w:color w:val="000000"/>
+          <w:sz w:val="28"/>
+          <w:szCs w:val="28"/>
+          <w:shd w:val="clear" w:color="auto" w:fill="FFFFFF"/>
+        </w:rPr>
+        <w:t xml:space="preserve"> </w:t>
+      </w:r>
+      <w:r>
+        <w:rPr>
+          <w:rFonts w:ascii="Arial" w:hAnsi="Arial" w:cs="Arial"/>
+          <w:color w:val="000000"/>
+          <w:sz w:val="28"/>
+          <w:szCs w:val="28"/>
+          <w:shd w:val="clear" w:color="auto" w:fill="FFFFFF"/>
+        </w:rPr>
+        <w:t>{</w:t>
+      </w:r>
+      <w:r>
+        <w:rPr>
+          <w:sz w:val="28"/>
+          <w:szCs w:val="28"/>
+          <w:lang w:val="en-US"/>
+        </w:rPr>
+        <w:t>task</w:t>
+      </w:r>
+      <w:r>
+        <w:rPr>
+          <w:rFonts w:ascii="Arial" w:hAnsi="Arial" w:cs="Arial"/>
+          <w:color w:val="000000"/>
+          <w:sz w:val="28"/>
+          <w:szCs w:val="28"/>
+          <w:shd w:val="clear" w:color="auto" w:fill="FFFFFF"/>
+        </w:rPr>
+        <w:t>} осмотр станции {</w:t>
+      </w:r>
+      <w:r>
+        <w:rPr>
+          <w:rFonts w:ascii="Arial" w:hAnsi="Arial" w:cs="Arial"/>
+          <w:color w:val="000000"/>
+          <w:sz w:val="28"/>
+          <w:szCs w:val="28"/>
+          <w:shd w:val="clear" w:color="auto" w:fill="FFFFFF"/>
+          <w:lang w:val="en-US"/>
+        </w:rPr>
+        <w:t>location</w:t>
+      </w:r>
+      <w:r>
+        <w:rPr>
+          <w:rFonts w:ascii="Arial" w:hAnsi="Arial" w:cs="Arial"/>
+          <w:color w:val="000000"/>
+          <w:sz w:val="28"/>
+          <w:szCs w:val="28"/>
+          <w:shd w:val="clear" w:color="auto" w:fill="FFFFFF"/>
+        </w:rPr>
+        <w:t>} прошёл без замечаний</w:t>
+      </w:r>
+      <w:r>
+        <w:rPr>
+          <w:rFonts w:ascii="Arial" w:hAnsi="Arial" w:cs="Arial"/>
+          <w:color w:val="000000"/>
+          <w:sz w:val="28"/>
+          <w:szCs w:val="28"/>
+          <w:shd w:val="clear" w:color="auto" w:fill="FFFFFF"/>
+        </w:rPr>
+        <w:t>.</w:t>
+      </w:r>
+      <w:r>
+        <w:rPr>
+          <w:rFonts w:ascii="Arial" w:hAnsi="Arial" w:cs="Arial"/>
+          <w:color w:val="000000"/>
+          <w:sz w:val="28"/>
+          <w:szCs w:val="28"/>
+          <w:shd w:val="clear" w:color="auto" w:fill="FFFFFF"/>
+        </w:rPr>
+        <w:t>{/</w:t>
+      </w:r>
+      <w:proofErr w:type="spellStart"/>
+      <w:r>
+        <w:rPr>
+          <w:rFonts w:ascii="Arial" w:hAnsi="Arial" w:cs="Arial"/>
+          <w:color w:val="000000"/>
+          <w:sz w:val="28"/>
+          <w:szCs w:val="28"/>
+          <w:shd w:val="clear" w:color="auto" w:fill="FFFFFF"/>
+          <w:lang w:val="en-US"/>
+        </w:rPr>
+        <w:t>hasStrel</w:t>
+      </w:r>
+      <w:proofErr w:type="spellEnd"/>
+      <w:r>
+        <w:rPr>
+          <w:rFonts w:ascii="Arial" w:hAnsi="Arial" w:cs="Arial"/>
+          <w:color w:val="000000"/>
+          <w:sz w:val="28"/>
+          <w:szCs w:val="28"/>
+          <w:shd w:val="clear" w:color="auto" w:fill="FFFFFF"/>
+        </w:rPr>
+        <w:t>}</w:t>
+      </w:r>
+      <w:r>
+        <w:rPr>
+          <w:rFonts w:ascii="Arial" w:hAnsi="Arial" w:cs="Arial"/>
+          <w:color w:val="000000"/>
+          <w:sz w:val="28"/>
+          <w:szCs w:val="28"/>
+          <w:shd w:val="clear" w:color="auto" w:fill="FFFFFF"/>
+        </w:rPr>
+        <w:t>{#</w:t>
+      </w:r>
+      <w:proofErr w:type="spellStart"/>
+      <w:r>
+        <w:rPr>
+          <w:rFonts w:ascii="Arial" w:hAnsi="Arial" w:cs="Arial"/>
+          <w:color w:val="000000"/>
+          <w:sz w:val="28"/>
+          <w:szCs w:val="28"/>
+          <w:shd w:val="clear" w:color="auto" w:fill="FFFFFF"/>
+          <w:lang w:val="en-US"/>
+        </w:rPr>
+        <w:t>hasVolnovod</w:t>
+      </w:r>
+      <w:proofErr w:type="spellEnd"/>
+      <w:r>
+        <w:rPr>
+          <w:rFonts w:ascii="Arial" w:hAnsi="Arial" w:cs="Arial"/>
+          <w:color w:val="000000"/>
+          <w:sz w:val="28"/>
+          <w:szCs w:val="28"/>
+          <w:shd w:val="clear" w:color="auto" w:fill="FFFFFF"/>
+        </w:rPr>
+        <w:t>}</w:t>
+      </w:r>
+      <w:r>
+        <w:rPr>
+          <w:rFonts w:ascii="Arial" w:hAnsi="Arial" w:cs="Arial"/>
+          <w:color w:val="000000"/>
+          <w:sz w:val="28"/>
+          <w:szCs w:val="28"/>
+          <w:shd w:val="clear" w:color="auto" w:fill="FFFFFF"/>
+        </w:rPr>
+        <w:t xml:space="preserve"> </w:t>
+      </w:r>
+      <w:r>
+        <w:rPr>
+          <w:rFonts w:ascii="Arial" w:hAnsi="Arial" w:cs="Arial"/>
+          <w:color w:val="000000"/>
+          <w:sz w:val="28"/>
+          <w:szCs w:val="28"/>
+          <w:shd w:val="clear" w:color="auto" w:fill="FFFFFF"/>
+        </w:rPr>
+        <w:t xml:space="preserve">осмотр </w:t>
+      </w:r>
+      <w:r>
+        <w:rPr>
+          <w:rFonts w:ascii="Arial" w:hAnsi="Arial" w:cs="Arial"/>
+          <w:color w:val="000000"/>
+          <w:sz w:val="28"/>
+          <w:szCs w:val="28"/>
+          <w:shd w:val="clear" w:color="auto" w:fill="FFFFFF"/>
+        </w:rPr>
+        <w:t>{</w:t>
+      </w:r>
+      <w:r>
+        <w:rPr>
+          <w:sz w:val="28"/>
+          <w:szCs w:val="28"/>
+          <w:lang w:val="en-US"/>
+        </w:rPr>
+        <w:t>task</w:t>
+      </w:r>
+      <w:r>
+        <w:rPr>
+          <w:rFonts w:ascii="Arial" w:hAnsi="Arial" w:cs="Arial"/>
+          <w:color w:val="000000"/>
+          <w:sz w:val="28"/>
+          <w:szCs w:val="28"/>
+          <w:shd w:val="clear" w:color="auto" w:fill="FFFFFF"/>
+        </w:rPr>
+        <w:t>}</w:t>
+      </w:r>
+      <w:r>
+        <w:rPr>
+          <w:rFonts w:ascii="Arial" w:hAnsi="Arial" w:cs="Arial"/>
+          <w:color w:val="000000"/>
+          <w:sz w:val="28"/>
+          <w:szCs w:val="28"/>
+          <w:shd w:val="clear" w:color="auto" w:fill="FFFFFF"/>
+        </w:rPr>
+        <w:t>а</w:t>
+      </w:r>
+      <w:r>
+        <w:rPr>
+          <w:rFonts w:ascii="Arial" w:hAnsi="Arial" w:cs="Arial"/>
+          <w:color w:val="000000"/>
+          <w:sz w:val="28"/>
+          <w:szCs w:val="28"/>
+          <w:shd w:val="clear" w:color="auto" w:fill="FFFFFF"/>
+        </w:rPr>
+        <w:t xml:space="preserve"> </w:t>
+      </w:r>
+      <w:r>
+        <w:rPr>
+          <w:rFonts w:ascii="Arial" w:hAnsi="Arial" w:cs="Arial"/>
+          <w:color w:val="000000"/>
+          <w:sz w:val="28"/>
+          <w:szCs w:val="28"/>
+          <w:shd w:val="clear" w:color="auto" w:fill="FFFFFF"/>
+        </w:rPr>
+        <w:t>на перегоне</w:t>
+      </w:r>
+      <w:r>
+        <w:rPr>
+          <w:rFonts w:ascii="Arial" w:hAnsi="Arial" w:cs="Arial"/>
+          <w:color w:val="000000"/>
+          <w:sz w:val="28"/>
+          <w:szCs w:val="28"/>
+          <w:shd w:val="clear" w:color="auto" w:fill="FFFFFF"/>
+        </w:rPr>
+        <w:t xml:space="preserve"> {</w:t>
+      </w:r>
+      <w:r>
+        <w:rPr>
+          <w:rFonts w:ascii="Arial" w:hAnsi="Arial" w:cs="Arial"/>
+          <w:color w:val="000000"/>
+          <w:sz w:val="28"/>
+          <w:szCs w:val="28"/>
+          <w:shd w:val="clear" w:color="auto" w:fill="FFFFFF"/>
+          <w:lang w:val="en-US"/>
+        </w:rPr>
+        <w:t>location</w:t>
+      </w:r>
+      <w:r>
+        <w:rPr>
+          <w:rFonts w:ascii="Arial" w:hAnsi="Arial" w:cs="Arial"/>
+          <w:color w:val="000000"/>
+          <w:sz w:val="28"/>
+          <w:szCs w:val="28"/>
+          <w:shd w:val="clear" w:color="auto" w:fill="FFFFFF"/>
+        </w:rPr>
+        <w:t>}</w:t>
+      </w:r>
+      <w:r>
+        <w:rPr>
+          <w:rFonts w:ascii="Arial" w:hAnsi="Arial" w:cs="Arial"/>
+          <w:color w:val="000000"/>
+          <w:sz w:val="28"/>
+          <w:szCs w:val="28"/>
+          <w:shd w:val="clear" w:color="auto" w:fill="FFFFFF"/>
+        </w:rPr>
+        <w:t xml:space="preserve"> П</w:t>
+      </w:r>
+      <w:proofErr w:type="gramStart"/>
+      <w:r>
+        <w:rPr>
+          <w:rFonts w:ascii="Arial" w:hAnsi="Arial" w:cs="Arial"/>
+          <w:color w:val="000000"/>
+          <w:sz w:val="28"/>
+          <w:szCs w:val="28"/>
+          <w:shd w:val="clear" w:color="auto" w:fill="FFFFFF"/>
+        </w:rPr>
+        <w:t>К(</w:t>
+      </w:r>
+      <w:proofErr w:type="gramEnd"/>
+      <w:r>
+        <w:rPr>
+          <w:rFonts w:ascii="Arial" w:hAnsi="Arial" w:cs="Arial"/>
+          <w:color w:val="000000"/>
+          <w:sz w:val="28"/>
+          <w:szCs w:val="28"/>
+          <w:shd w:val="clear" w:color="auto" w:fill="FFFFFF"/>
+        </w:rPr>
+        <w:t>)</w:t>
+      </w:r>
+      <w:r>
+        <w:rPr>
+          <w:rFonts w:ascii="Arial" w:hAnsi="Arial" w:cs="Arial"/>
+          <w:color w:val="000000"/>
+          <w:sz w:val="28"/>
+          <w:szCs w:val="28"/>
+          <w:shd w:val="clear" w:color="auto" w:fill="FFFFFF"/>
+        </w:rPr>
+        <w:t xml:space="preserve"> прошёл без замечаний</w:t>
+      </w:r>
+      <w:r>
+        <w:rPr>
+          <w:rFonts w:ascii="Arial" w:hAnsi="Arial" w:cs="Arial"/>
+          <w:color w:val="000000"/>
+          <w:sz w:val="28"/>
+          <w:szCs w:val="28"/>
+          <w:shd w:val="clear" w:color="auto" w:fill="FFFFFF"/>
+        </w:rPr>
+        <w:t>.</w:t>
+      </w:r>
+      <w:r>
+        <w:rPr>
+          <w:rFonts w:ascii="Arial" w:hAnsi="Arial" w:cs="Arial"/>
+          <w:color w:val="000000"/>
+          <w:sz w:val="28"/>
+          <w:szCs w:val="28"/>
+          <w:shd w:val="clear" w:color="auto" w:fill="FFFFFF"/>
+        </w:rPr>
+        <w:t>{/</w:t>
+      </w:r>
+      <w:proofErr w:type="spellStart"/>
+      <w:r>
+        <w:rPr>
+          <w:rFonts w:ascii="Arial" w:hAnsi="Arial" w:cs="Arial"/>
+          <w:color w:val="000000"/>
+          <w:sz w:val="28"/>
+          <w:szCs w:val="28"/>
+          <w:shd w:val="clear" w:color="auto" w:fill="FFFFFF"/>
+          <w:lang w:val="en-US"/>
+        </w:rPr>
+        <w:t>hasVolnovod</w:t>
+      </w:r>
+      <w:proofErr w:type="spellEnd"/>
+      <w:r>
+        <w:rPr>
+          <w:rFonts w:ascii="Arial" w:hAnsi="Arial" w:cs="Arial"/>
+          <w:color w:val="000000"/>
+          <w:sz w:val="28"/>
+          <w:szCs w:val="28"/>
+          <w:shd w:val="clear" w:color="auto" w:fill="FFFFFF"/>
+        </w:rPr>
+        <w:t>}</w:t>
+      </w:r>
+      <w:r>
+        <w:rPr>
+          <w:rFonts w:ascii="Arial" w:hAnsi="Arial" w:cs="Arial"/>
+          <w:color w:val="000000"/>
+          <w:sz w:val="28"/>
+          <w:szCs w:val="28"/>
+          <w:shd w:val="clear" w:color="auto" w:fill="FFFFFF"/>
+        </w:rPr>
+        <w:t>{#</w:t>
+      </w:r>
+      <w:proofErr w:type="spellStart"/>
+      <w:r>
+        <w:rPr>
+          <w:rFonts w:ascii="Arial" w:hAnsi="Arial" w:cs="Arial"/>
+          <w:color w:val="000000"/>
+          <w:sz w:val="28"/>
+          <w:szCs w:val="28"/>
+          <w:shd w:val="clear" w:color="auto" w:fill="FFFFFF"/>
+          <w:lang w:val="en-US"/>
+        </w:rPr>
+        <w:t>hasRabochka</w:t>
+      </w:r>
+      <w:proofErr w:type="spellEnd"/>
+      <w:r>
+        <w:rPr>
+          <w:rFonts w:ascii="Arial" w:hAnsi="Arial" w:cs="Arial"/>
+          <w:color w:val="000000"/>
+          <w:sz w:val="28"/>
+          <w:szCs w:val="28"/>
+          <w:shd w:val="clear" w:color="auto" w:fill="FFFFFF"/>
+        </w:rPr>
+        <w:t>}</w:t>
+      </w:r>
+      <w:r>
+        <w:rPr>
+          <w:rFonts w:ascii="Arial" w:hAnsi="Arial" w:cs="Arial"/>
+          <w:color w:val="000000"/>
+          <w:sz w:val="28"/>
+          <w:szCs w:val="28"/>
+          <w:shd w:val="clear" w:color="auto" w:fill="FFFFFF"/>
+        </w:rPr>
+        <w:t xml:space="preserve"> </w:t>
+      </w:r>
+      <w:r>
+        <w:rPr>
+          <w:rFonts w:ascii="Arial" w:hAnsi="Arial" w:cs="Arial"/>
+          <w:color w:val="000000"/>
+          <w:sz w:val="28"/>
+          <w:szCs w:val="28"/>
+          <w:shd w:val="clear" w:color="auto" w:fill="FFFFFF"/>
+        </w:rPr>
+        <w:t>{</w:t>
+      </w:r>
+      <w:r>
+        <w:rPr>
+          <w:sz w:val="28"/>
+          <w:szCs w:val="28"/>
+          <w:lang w:val="en-US"/>
+        </w:rPr>
+        <w:t>task</w:t>
+      </w:r>
+      <w:r>
+        <w:rPr>
+          <w:rFonts w:ascii="Arial" w:hAnsi="Arial" w:cs="Arial"/>
+          <w:color w:val="000000"/>
+          <w:sz w:val="28"/>
+          <w:szCs w:val="28"/>
+          <w:shd w:val="clear" w:color="auto" w:fill="FFFFFF"/>
+        </w:rPr>
         <w:t>} на станции {</w:t>
       </w:r>
       <w:r>
@@ -725,6 +760,7 @@
         </w:rPr>
         <w:t>} проведена, замечания будут отражены в сводном акте.{/</w:t>
       </w:r>
+      <w:proofErr w:type="spellStart"/>
       <w:r>
         <w:rPr>
           <w:rFonts w:ascii="Arial" w:hAnsi="Arial" w:cs="Arial"/>
@@ -736,6 +772,7 @@
         </w:rPr>
         <w:t>hasRabochka</w:t>
       </w:r>
+      <w:proofErr w:type="spellEnd"/>
       <w:r>
         <w:rPr>
           <w:rFonts w:ascii="Arial" w:hAnsi="Arial" w:cs="Arial"/>
@@ -769,7 +806,25 @@
           <w:szCs w:val="28"/>
           <w:lang w:val="en-US"/>
         </w:rPr>
-        <w:t xml:space="preserve">{date} </w:t>
+        <w:t>{</w:t>
+      </w:r>
+      <w:proofErr w:type="gramStart"/>
+      <w:r>
+        <w:rPr>
+          <w:sz w:val="28"/>
+          <w:szCs w:val="28"/>
+          <w:lang w:val="en-US"/>
+        </w:rPr>
+        <w:t>date</w:t>
+      </w:r>
+      <w:proofErr w:type="gramEnd"/>
+      <w:r>
+        <w:rPr>
+          <w:sz w:val="28"/>
+          <w:szCs w:val="28"/>
+          <w:lang w:val="en-US"/>
+        </w:rPr>
+        <w:t xml:space="preserve">} </w:t>
       </w:r>
       <w:r>
         <w:rPr>
@@ -1467,7 +1522,7 @@
 </file>
 
 <file path=customXml/itemProps1.xml><?xml version="1.0" encoding="utf-8"?>
-<ds:datastoreItem xmlns:ds="http://schemas.openxmlformats.org/officeDocument/2006/customXml" ds:itemID="{19870AE4-18A3-4C17-8CFE-42516FFD9703}">
+<ds:datastoreItem xmlns:ds="http://schemas.openxmlformats.org/officeDocument/2006/customXml" ds:itemID="{09F01D95-D8DB-4455-A276-5B32B17BF797}">
   <ds:schemaRefs>
     <ds:schemaRef ds:uri="http://schemas.openxmlformats.org/officeDocument/2006/bibliography"/>
   </ds:schemaRefs>

</xml_diff>